<commit_message>
[Bela] 24 - 31 Oktober 2022 ([Project 1] ANALISIS HALAMAN PORTAL ADMIN)
</commit_message>
<xml_diff>
--- a/Bela Meilani/PROJECT 1.docx
+++ b/Bela Meilani/PROJECT 1.docx
@@ -243,7 +243,24 @@
     <w:p>
       <w:pPr>
         <w:pStyle w:val="ListParagraph"/>
-        <w:ind w:left="360"/>
+        <w:ind w:left="1080"/>
+        <w:jc w:val="both"/>
+        <w:rPr>
+          <w:rFonts w:asciiTheme="minorBidi" w:hAnsiTheme="minorBidi"/>
+          <w:sz w:val="24"/>
+          <w:szCs w:val="24"/>
+        </w:rPr>
+      </w:pPr>
+      <w:bookmarkStart w:id="0" w:name="_GoBack"/>
+      <w:bookmarkEnd w:id="0"/>
+    </w:p>
+    <w:p>
+      <w:pPr>
+        <w:pStyle w:val="ListParagraph"/>
+        <w:numPr>
+          <w:ilvl w:val="1"/>
+          <w:numId w:val="8"/>
+        </w:numPr>
         <w:jc w:val="both"/>
         <w:rPr>
           <w:rFonts w:asciiTheme="minorBidi" w:hAnsiTheme="minorBidi"/>
@@ -253,8 +270,433 @@
           <w:szCs w:val="24"/>
         </w:rPr>
       </w:pPr>
-      <w:bookmarkStart w:id="0" w:name="_GoBack"/>
-      <w:bookmarkEnd w:id="0"/>
+      <w:r>
+        <w:rPr>
+          <w:rFonts w:asciiTheme="minorBidi" w:hAnsiTheme="minorBidi"/>
+          <w:b/>
+          <w:bCs/>
+          <w:sz w:val="24"/>
+          <w:szCs w:val="24"/>
+        </w:rPr>
+        <w:t>Analisis Kebutuhan Halaman Website, beberapa halaman yang dibutuhkan adalah sebagai berikut:</w:t>
+      </w:r>
+    </w:p>
+    <w:p>
+      <w:pPr>
+        <w:pStyle w:val="ListParagraph"/>
+        <w:numPr>
+          <w:ilvl w:val="2"/>
+          <w:numId w:val="8"/>
+        </w:numPr>
+        <w:jc w:val="both"/>
+        <w:rPr>
+          <w:rFonts w:asciiTheme="minorBidi" w:hAnsiTheme="minorBidi"/>
+          <w:sz w:val="24"/>
+          <w:szCs w:val="24"/>
+        </w:rPr>
+      </w:pPr>
+      <w:r>
+        <w:rPr>
+          <w:rFonts w:asciiTheme="minorBidi" w:hAnsiTheme="minorBidi"/>
+          <w:sz w:val="24"/>
+          <w:szCs w:val="24"/>
+        </w:rPr>
+        <w:t>Halaman Beranda</w:t>
+      </w:r>
+    </w:p>
+    <w:p>
+      <w:pPr>
+        <w:pStyle w:val="ListParagraph"/>
+        <w:numPr>
+          <w:ilvl w:val="2"/>
+          <w:numId w:val="8"/>
+        </w:numPr>
+        <w:jc w:val="both"/>
+        <w:rPr>
+          <w:rFonts w:asciiTheme="minorBidi" w:hAnsiTheme="minorBidi"/>
+          <w:sz w:val="24"/>
+          <w:szCs w:val="24"/>
+        </w:rPr>
+      </w:pPr>
+      <w:r>
+        <w:rPr>
+          <w:rFonts w:asciiTheme="minorBidi" w:hAnsiTheme="minorBidi"/>
+          <w:sz w:val="24"/>
+          <w:szCs w:val="24"/>
+        </w:rPr>
+        <w:t>Halaman Profil</w:t>
+      </w:r>
+    </w:p>
+    <w:p>
+      <w:pPr>
+        <w:pStyle w:val="ListParagraph"/>
+        <w:numPr>
+          <w:ilvl w:val="0"/>
+          <w:numId w:val="9"/>
+        </w:numPr>
+        <w:jc w:val="both"/>
+        <w:rPr>
+          <w:rFonts w:asciiTheme="minorBidi" w:hAnsiTheme="minorBidi"/>
+          <w:sz w:val="24"/>
+          <w:szCs w:val="24"/>
+        </w:rPr>
+      </w:pPr>
+      <w:r>
+        <w:rPr>
+          <w:rFonts w:asciiTheme="minorBidi" w:hAnsiTheme="minorBidi"/>
+          <w:sz w:val="24"/>
+          <w:szCs w:val="24"/>
+        </w:rPr>
+        <w:t>Sambutan Ketua</w:t>
+      </w:r>
+    </w:p>
+    <w:p>
+      <w:pPr>
+        <w:pStyle w:val="ListParagraph"/>
+        <w:numPr>
+          <w:ilvl w:val="0"/>
+          <w:numId w:val="9"/>
+        </w:numPr>
+        <w:jc w:val="both"/>
+        <w:rPr>
+          <w:rFonts w:asciiTheme="minorBidi" w:hAnsiTheme="minorBidi"/>
+          <w:sz w:val="24"/>
+          <w:szCs w:val="24"/>
+        </w:rPr>
+      </w:pPr>
+      <w:r>
+        <w:rPr>
+          <w:rFonts w:asciiTheme="minorBidi" w:hAnsiTheme="minorBidi"/>
+          <w:sz w:val="24"/>
+          <w:szCs w:val="24"/>
+        </w:rPr>
+        <w:t>Profil KPS</w:t>
+      </w:r>
+    </w:p>
+    <w:p>
+      <w:pPr>
+        <w:pStyle w:val="ListParagraph"/>
+        <w:numPr>
+          <w:ilvl w:val="0"/>
+          <w:numId w:val="9"/>
+        </w:numPr>
+        <w:jc w:val="both"/>
+        <w:rPr>
+          <w:rFonts w:asciiTheme="minorBidi" w:hAnsiTheme="minorBidi"/>
+          <w:sz w:val="24"/>
+          <w:szCs w:val="24"/>
+        </w:rPr>
+      </w:pPr>
+      <w:r>
+        <w:rPr>
+          <w:rFonts w:asciiTheme="minorBidi" w:hAnsiTheme="minorBidi"/>
+          <w:sz w:val="24"/>
+          <w:szCs w:val="24"/>
+        </w:rPr>
+        <w:t>Visi, Misi &amp; Tujuan</w:t>
+      </w:r>
+    </w:p>
+    <w:p>
+      <w:pPr>
+        <w:pStyle w:val="ListParagraph"/>
+        <w:numPr>
+          <w:ilvl w:val="0"/>
+          <w:numId w:val="9"/>
+        </w:numPr>
+        <w:jc w:val="both"/>
+        <w:rPr>
+          <w:rFonts w:asciiTheme="minorBidi" w:hAnsiTheme="minorBidi"/>
+          <w:sz w:val="24"/>
+          <w:szCs w:val="24"/>
+        </w:rPr>
+      </w:pPr>
+      <w:r>
+        <w:rPr>
+          <w:rFonts w:asciiTheme="minorBidi" w:hAnsiTheme="minorBidi"/>
+          <w:sz w:val="24"/>
+          <w:szCs w:val="24"/>
+        </w:rPr>
+        <w:t>Informasi Kepengurusan ORMAWA</w:t>
+      </w:r>
+    </w:p>
+    <w:p>
+      <w:pPr>
+        <w:pStyle w:val="ListParagraph"/>
+        <w:numPr>
+          <w:ilvl w:val="0"/>
+          <w:numId w:val="9"/>
+        </w:numPr>
+        <w:jc w:val="both"/>
+        <w:rPr>
+          <w:rFonts w:asciiTheme="minorBidi" w:hAnsiTheme="minorBidi"/>
+          <w:sz w:val="24"/>
+          <w:szCs w:val="24"/>
+        </w:rPr>
+      </w:pPr>
+      <w:r>
+        <w:rPr>
+          <w:rFonts w:asciiTheme="minorBidi" w:hAnsiTheme="minorBidi"/>
+          <w:sz w:val="24"/>
+          <w:szCs w:val="24"/>
+        </w:rPr>
+        <w:t>Daftar Anggota Aktif</w:t>
+      </w:r>
+    </w:p>
+    <w:p>
+      <w:pPr>
+        <w:pStyle w:val="ListParagraph"/>
+        <w:numPr>
+          <w:ilvl w:val="0"/>
+          <w:numId w:val="9"/>
+        </w:numPr>
+        <w:jc w:val="both"/>
+        <w:rPr>
+          <w:rFonts w:asciiTheme="minorBidi" w:hAnsiTheme="minorBidi"/>
+          <w:sz w:val="24"/>
+          <w:szCs w:val="24"/>
+        </w:rPr>
+      </w:pPr>
+      <w:r>
+        <w:rPr>
+          <w:rFonts w:asciiTheme="minorBidi" w:hAnsiTheme="minorBidi"/>
+          <w:sz w:val="24"/>
+          <w:szCs w:val="24"/>
+        </w:rPr>
+        <w:t xml:space="preserve">Informasi Program Kerja </w:t>
+      </w:r>
+    </w:p>
+    <w:p>
+      <w:pPr>
+        <w:pStyle w:val="ListParagraph"/>
+        <w:numPr>
+          <w:ilvl w:val="2"/>
+          <w:numId w:val="8"/>
+        </w:numPr>
+        <w:jc w:val="both"/>
+        <w:rPr>
+          <w:rFonts w:asciiTheme="minorBidi" w:hAnsiTheme="minorBidi"/>
+          <w:sz w:val="24"/>
+          <w:szCs w:val="24"/>
+        </w:rPr>
+      </w:pPr>
+      <w:r>
+        <w:rPr>
+          <w:rFonts w:asciiTheme="minorBidi" w:hAnsiTheme="minorBidi"/>
+          <w:sz w:val="24"/>
+          <w:szCs w:val="24"/>
+        </w:rPr>
+        <w:t>Halaman Galeri Kegitan</w:t>
+      </w:r>
+    </w:p>
+    <w:p>
+      <w:pPr>
+        <w:pStyle w:val="ListParagraph"/>
+        <w:numPr>
+          <w:ilvl w:val="0"/>
+          <w:numId w:val="10"/>
+        </w:numPr>
+        <w:jc w:val="both"/>
+        <w:rPr>
+          <w:rFonts w:asciiTheme="minorBidi" w:hAnsiTheme="minorBidi"/>
+          <w:sz w:val="24"/>
+          <w:szCs w:val="24"/>
+        </w:rPr>
+      </w:pPr>
+      <w:r>
+        <w:rPr>
+          <w:rFonts w:asciiTheme="minorBidi" w:hAnsiTheme="minorBidi"/>
+          <w:sz w:val="24"/>
+          <w:szCs w:val="24"/>
+        </w:rPr>
+        <w:t>NMCC</w:t>
+      </w:r>
+    </w:p>
+    <w:p>
+      <w:pPr>
+        <w:pStyle w:val="ListParagraph"/>
+        <w:numPr>
+          <w:ilvl w:val="0"/>
+          <w:numId w:val="10"/>
+        </w:numPr>
+        <w:jc w:val="both"/>
+        <w:rPr>
+          <w:rFonts w:asciiTheme="minorBidi" w:hAnsiTheme="minorBidi"/>
+          <w:sz w:val="24"/>
+          <w:szCs w:val="24"/>
+        </w:rPr>
+      </w:pPr>
+      <w:r>
+        <w:rPr>
+          <w:rFonts w:asciiTheme="minorBidi" w:hAnsiTheme="minorBidi"/>
+          <w:sz w:val="24"/>
+          <w:szCs w:val="24"/>
+        </w:rPr>
+        <w:t>IMCC</w:t>
+      </w:r>
+    </w:p>
+    <w:p>
+      <w:pPr>
+        <w:pStyle w:val="ListParagraph"/>
+        <w:numPr>
+          <w:ilvl w:val="0"/>
+          <w:numId w:val="10"/>
+        </w:numPr>
+        <w:jc w:val="both"/>
+        <w:rPr>
+          <w:rFonts w:asciiTheme="minorBidi" w:hAnsiTheme="minorBidi"/>
+          <w:sz w:val="24"/>
+          <w:szCs w:val="24"/>
+        </w:rPr>
+      </w:pPr>
+      <w:r>
+        <w:rPr>
+          <w:rFonts w:asciiTheme="minorBidi" w:hAnsiTheme="minorBidi"/>
+          <w:sz w:val="24"/>
+          <w:szCs w:val="24"/>
+        </w:rPr>
+        <w:t>PROKER</w:t>
+      </w:r>
+    </w:p>
+    <w:p>
+      <w:pPr>
+        <w:pStyle w:val="ListParagraph"/>
+        <w:numPr>
+          <w:ilvl w:val="2"/>
+          <w:numId w:val="8"/>
+        </w:numPr>
+        <w:jc w:val="both"/>
+        <w:rPr>
+          <w:rFonts w:asciiTheme="minorBidi" w:hAnsiTheme="minorBidi"/>
+          <w:sz w:val="24"/>
+          <w:szCs w:val="24"/>
+        </w:rPr>
+      </w:pPr>
+      <w:r>
+        <w:rPr>
+          <w:rFonts w:asciiTheme="minorBidi" w:hAnsiTheme="minorBidi"/>
+          <w:sz w:val="24"/>
+          <w:szCs w:val="24"/>
+        </w:rPr>
+        <w:t>Halaman Prestasi</w:t>
+      </w:r>
+    </w:p>
+    <w:p>
+      <w:pPr>
+        <w:pStyle w:val="ListParagraph"/>
+        <w:numPr>
+          <w:ilvl w:val="2"/>
+          <w:numId w:val="8"/>
+        </w:numPr>
+        <w:jc w:val="both"/>
+        <w:rPr>
+          <w:rFonts w:asciiTheme="minorBidi" w:hAnsiTheme="minorBidi"/>
+          <w:sz w:val="24"/>
+          <w:szCs w:val="24"/>
+        </w:rPr>
+      </w:pPr>
+      <w:r>
+        <w:rPr>
+          <w:rFonts w:asciiTheme="minorBidi" w:hAnsiTheme="minorBidi"/>
+          <w:sz w:val="24"/>
+          <w:szCs w:val="24"/>
+        </w:rPr>
+        <w:t>Halaman Alumni</w:t>
+      </w:r>
+    </w:p>
+    <w:p>
+      <w:pPr>
+        <w:pStyle w:val="ListParagraph"/>
+        <w:numPr>
+          <w:ilvl w:val="0"/>
+          <w:numId w:val="11"/>
+        </w:numPr>
+        <w:jc w:val="both"/>
+        <w:rPr>
+          <w:rFonts w:asciiTheme="minorBidi" w:hAnsiTheme="minorBidi"/>
+          <w:sz w:val="24"/>
+          <w:szCs w:val="24"/>
+        </w:rPr>
+      </w:pPr>
+      <w:r>
+        <w:rPr>
+          <w:rFonts w:asciiTheme="minorBidi" w:hAnsiTheme="minorBidi"/>
+          <w:sz w:val="24"/>
+          <w:szCs w:val="24"/>
+        </w:rPr>
+        <w:t>Daftar Alumni</w:t>
+      </w:r>
+    </w:p>
+    <w:p>
+      <w:pPr>
+        <w:pStyle w:val="ListParagraph"/>
+        <w:numPr>
+          <w:ilvl w:val="0"/>
+          <w:numId w:val="11"/>
+        </w:numPr>
+        <w:jc w:val="both"/>
+        <w:rPr>
+          <w:rFonts w:asciiTheme="minorBidi" w:hAnsiTheme="minorBidi"/>
+          <w:sz w:val="24"/>
+          <w:szCs w:val="24"/>
+        </w:rPr>
+      </w:pPr>
+      <w:r>
+        <w:rPr>
+          <w:rFonts w:asciiTheme="minorBidi" w:hAnsiTheme="minorBidi"/>
+          <w:sz w:val="24"/>
+          <w:szCs w:val="24"/>
+        </w:rPr>
+        <w:t xml:space="preserve">Daftar Ketua </w:t>
+      </w:r>
+    </w:p>
+    <w:p>
+      <w:pPr>
+        <w:pStyle w:val="ListParagraph"/>
+        <w:numPr>
+          <w:ilvl w:val="2"/>
+          <w:numId w:val="8"/>
+        </w:numPr>
+        <w:jc w:val="both"/>
+        <w:rPr>
+          <w:rFonts w:asciiTheme="minorBidi" w:hAnsiTheme="minorBidi"/>
+          <w:sz w:val="24"/>
+          <w:szCs w:val="24"/>
+        </w:rPr>
+      </w:pPr>
+      <w:r>
+        <w:rPr>
+          <w:rFonts w:asciiTheme="minorBidi" w:hAnsiTheme="minorBidi"/>
+          <w:sz w:val="24"/>
+          <w:szCs w:val="24"/>
+        </w:rPr>
+        <w:t>Halaman File Download</w:t>
+      </w:r>
+    </w:p>
+    <w:p>
+      <w:pPr>
+        <w:pStyle w:val="ListParagraph"/>
+        <w:ind w:left="1080"/>
+        <w:jc w:val="both"/>
+        <w:rPr>
+          <w:rFonts w:asciiTheme="minorBidi" w:hAnsiTheme="minorBidi"/>
+          <w:sz w:val="24"/>
+          <w:szCs w:val="24"/>
+        </w:rPr>
+      </w:pPr>
+    </w:p>
+    <w:p>
+      <w:pPr>
+        <w:pStyle w:val="ListParagraph"/>
+        <w:ind w:left="360"/>
+        <w:jc w:val="both"/>
+        <w:rPr>
+          <w:rFonts w:asciiTheme="minorBidi" w:hAnsiTheme="minorBidi"/>
+          <w:b/>
+          <w:bCs/>
+          <w:sz w:val="24"/>
+          <w:szCs w:val="24"/>
+        </w:rPr>
+      </w:pPr>
     </w:p>
     <w:sectPr>
       <w:pgSz w:w="12240" w:h="15840"/>

</xml_diff>

<commit_message>
[Bela] 1 - 11 November 2022 ([Project 1] ANALISIS KEBUTUHAN DATABASE)
</commit_message>
<xml_diff>
--- a/Bela Meilani/PROJECT 1.docx
+++ b/Bela Meilani/PROJECT 1.docx
@@ -1193,6 +1193,976 @@
           <w:szCs w:val="24"/>
         </w:rPr>
         <w:t>digunakan untuk mengelola konten pada website utama</w:t>
+      </w:r>
+    </w:p>
+    <w:p>
+      <w:pPr>
+        <w:pStyle w:val="ListParagraph"/>
+        <w:ind w:left="360"/>
+        <w:jc w:val="both"/>
+        <w:rPr>
+          <w:rFonts w:asciiTheme="minorBidi" w:hAnsiTheme="minorBidi"/>
+          <w:b/>
+          <w:bCs/>
+          <w:sz w:val="24"/>
+          <w:szCs w:val="24"/>
+        </w:rPr>
+      </w:pPr>
+    </w:p>
+    <w:p>
+      <w:pPr>
+        <w:pStyle w:val="ListParagraph"/>
+        <w:numPr>
+          <w:ilvl w:val="0"/>
+          <w:numId w:val="8"/>
+        </w:numPr>
+        <w:jc w:val="both"/>
+        <w:rPr>
+          <w:rFonts w:asciiTheme="minorBidi" w:hAnsiTheme="minorBidi"/>
+          <w:b/>
+          <w:bCs/>
+          <w:sz w:val="24"/>
+          <w:szCs w:val="24"/>
+        </w:rPr>
+      </w:pPr>
+      <w:r>
+        <w:rPr>
+          <w:rFonts w:asciiTheme="minorBidi" w:hAnsiTheme="minorBidi"/>
+          <w:b/>
+          <w:bCs/>
+          <w:sz w:val="24"/>
+          <w:szCs w:val="24"/>
+        </w:rPr>
+        <w:t>ANALISIS KEBUTUHAN DATABASE</w:t>
+      </w:r>
+    </w:p>
+    <w:p>
+      <w:pPr>
+        <w:pStyle w:val="ListParagraph"/>
+        <w:ind w:left="360"/>
+        <w:jc w:val="both"/>
+        <w:rPr>
+          <w:rFonts w:asciiTheme="minorBidi" w:hAnsiTheme="minorBidi"/>
+          <w:b/>
+          <w:bCs/>
+          <w:sz w:val="24"/>
+          <w:szCs w:val="24"/>
+        </w:rPr>
+      </w:pPr>
+    </w:p>
+    <w:p>
+      <w:pPr>
+        <w:pStyle w:val="ListParagraph"/>
+        <w:ind w:left="360"/>
+        <w:jc w:val="both"/>
+        <w:rPr>
+          <w:rFonts w:asciiTheme="minorBidi" w:hAnsiTheme="minorBidi"/>
+          <w:b/>
+          <w:bCs/>
+          <w:sz w:val="24"/>
+          <w:szCs w:val="24"/>
+        </w:rPr>
+      </w:pPr>
+      <w:r>
+        <w:rPr>
+          <w:rFonts w:asciiTheme="minorBidi" w:hAnsiTheme="minorBidi"/>
+          <w:b/>
+          <w:bCs/>
+          <w:noProof/>
+          <w:sz w:val="24"/>
+          <w:szCs w:val="24"/>
+        </w:rPr>
+        <w:drawing>
+          <wp:inline distT="0" distB="0" distL="0" distR="0" wp14:anchorId="59551F83" wp14:editId="31A6C6BF">
+            <wp:extent cx="1914792" cy="1952898"/>
+            <wp:effectExtent l="0" t="0" r="0" b="9525"/>
+            <wp:docPr id="8" name="Picture 8"/>
+            <wp:cNvGraphicFramePr>
+              <a:graphicFrameLocks xmlns:a="http://schemas.openxmlformats.org/drawingml/2006/main" noChangeAspect="1"/>
+            </wp:cNvGraphicFramePr>
+            <a:graphic xmlns:a="http://schemas.openxmlformats.org/drawingml/2006/main">
+              <a:graphicData uri="http://schemas.openxmlformats.org/drawingml/2006/picture">
+                <pic:pic xmlns:pic="http://schemas.openxmlformats.org/drawingml/2006/picture">
+                  <pic:nvPicPr>
+                    <pic:cNvPr id="8" name="Alumni.PNG"/>
+                    <pic:cNvPicPr/>
+                  </pic:nvPicPr>
+                  <pic:blipFill>
+                    <a:blip r:embed="rId5">
+                      <a:extLst>
+                        <a:ext uri="{28A0092B-C50C-407E-A947-70E740481C1C}">
+                          <a14:useLocalDpi xmlns:a14="http://schemas.microsoft.com/office/drawing/2010/main" val="0"/>
+                        </a:ext>
+                      </a:extLst>
+                    </a:blip>
+                    <a:stretch>
+                      <a:fillRect/>
+                    </a:stretch>
+                  </pic:blipFill>
+                  <pic:spPr>
+                    <a:xfrm>
+                      <a:off x="0" y="0"/>
+                      <a:ext cx="1914792" cy="1952898"/>
+                    </a:xfrm>
+                    <a:prstGeom prst="rect">
+                      <a:avLst/>
+                    </a:prstGeom>
+                  </pic:spPr>
+                </pic:pic>
+              </a:graphicData>
+            </a:graphic>
+          </wp:inline>
+        </w:drawing>
+      </w:r>
+    </w:p>
+    <w:p>
+      <w:pPr>
+        <w:pStyle w:val="ListParagraph"/>
+        <w:ind w:left="360"/>
+        <w:jc w:val="both"/>
+        <w:rPr>
+          <w:rFonts w:asciiTheme="minorBidi" w:hAnsiTheme="minorBidi"/>
+          <w:b/>
+          <w:bCs/>
+          <w:sz w:val="24"/>
+          <w:szCs w:val="24"/>
+        </w:rPr>
+      </w:pPr>
+      <w:r>
+        <w:rPr>
+          <w:rFonts w:asciiTheme="minorBidi" w:hAnsiTheme="minorBidi"/>
+          <w:b/>
+          <w:bCs/>
+          <w:noProof/>
+          <w:sz w:val="24"/>
+          <w:szCs w:val="24"/>
+        </w:rPr>
+        <w:drawing>
+          <wp:inline distT="0" distB="0" distL="0" distR="0" wp14:anchorId="66236547" wp14:editId="76F1311A">
+            <wp:extent cx="1905266" cy="3648584"/>
+            <wp:effectExtent l="0" t="0" r="0" b="9525"/>
+            <wp:docPr id="15" name="Picture 15"/>
+            <wp:cNvGraphicFramePr>
+              <a:graphicFrameLocks xmlns:a="http://schemas.openxmlformats.org/drawingml/2006/main" noChangeAspect="1"/>
+            </wp:cNvGraphicFramePr>
+            <a:graphic xmlns:a="http://schemas.openxmlformats.org/drawingml/2006/main">
+              <a:graphicData uri="http://schemas.openxmlformats.org/drawingml/2006/picture">
+                <pic:pic xmlns:pic="http://schemas.openxmlformats.org/drawingml/2006/picture">
+                  <pic:nvPicPr>
+                    <pic:cNvPr id="15" name="Berita.PNG"/>
+                    <pic:cNvPicPr/>
+                  </pic:nvPicPr>
+                  <pic:blipFill>
+                    <a:blip r:embed="rId6">
+                      <a:extLst>
+                        <a:ext uri="{28A0092B-C50C-407E-A947-70E740481C1C}">
+                          <a14:useLocalDpi xmlns:a14="http://schemas.microsoft.com/office/drawing/2010/main" val="0"/>
+                        </a:ext>
+                      </a:extLst>
+                    </a:blip>
+                    <a:stretch>
+                      <a:fillRect/>
+                    </a:stretch>
+                  </pic:blipFill>
+                  <pic:spPr>
+                    <a:xfrm>
+                      <a:off x="0" y="0"/>
+                      <a:ext cx="1905266" cy="3648584"/>
+                    </a:xfrm>
+                    <a:prstGeom prst="rect">
+                      <a:avLst/>
+                    </a:prstGeom>
+                  </pic:spPr>
+                </pic:pic>
+              </a:graphicData>
+            </a:graphic>
+          </wp:inline>
+        </w:drawing>
+      </w:r>
+    </w:p>
+    <w:p>
+      <w:pPr>
+        <w:pStyle w:val="ListParagraph"/>
+        <w:ind w:left="360"/>
+        <w:jc w:val="both"/>
+        <w:rPr>
+          <w:rFonts w:asciiTheme="minorBidi" w:hAnsiTheme="minorBidi"/>
+          <w:b/>
+          <w:bCs/>
+          <w:sz w:val="24"/>
+          <w:szCs w:val="24"/>
+        </w:rPr>
+      </w:pPr>
+      <w:r>
+        <w:rPr>
+          <w:rFonts w:asciiTheme="minorBidi" w:hAnsiTheme="minorBidi"/>
+          <w:b/>
+          <w:bCs/>
+          <w:noProof/>
+          <w:sz w:val="24"/>
+          <w:szCs w:val="24"/>
+        </w:rPr>
+        <w:lastRenderedPageBreak/>
+        <w:drawing>
+          <wp:inline distT="0" distB="0" distL="0" distR="0" wp14:anchorId="1DF5AA42" wp14:editId="74916A88">
+            <wp:extent cx="2276793" cy="3600953"/>
+            <wp:effectExtent l="0" t="0" r="9525" b="0"/>
+            <wp:docPr id="16" name="Picture 16"/>
+            <wp:cNvGraphicFramePr>
+              <a:graphicFrameLocks xmlns:a="http://schemas.openxmlformats.org/drawingml/2006/main" noChangeAspect="1"/>
+            </wp:cNvGraphicFramePr>
+            <a:graphic xmlns:a="http://schemas.openxmlformats.org/drawingml/2006/main">
+              <a:graphicData uri="http://schemas.openxmlformats.org/drawingml/2006/picture">
+                <pic:pic xmlns:pic="http://schemas.openxmlformats.org/drawingml/2006/picture">
+                  <pic:nvPicPr>
+                    <pic:cNvPr id="16" name="Daftar Ketua.PNG"/>
+                    <pic:cNvPicPr/>
+                  </pic:nvPicPr>
+                  <pic:blipFill>
+                    <a:blip r:embed="rId7">
+                      <a:extLst>
+                        <a:ext uri="{28A0092B-C50C-407E-A947-70E740481C1C}">
+                          <a14:useLocalDpi xmlns:a14="http://schemas.microsoft.com/office/drawing/2010/main" val="0"/>
+                        </a:ext>
+                      </a:extLst>
+                    </a:blip>
+                    <a:stretch>
+                      <a:fillRect/>
+                    </a:stretch>
+                  </pic:blipFill>
+                  <pic:spPr>
+                    <a:xfrm>
+                      <a:off x="0" y="0"/>
+                      <a:ext cx="2276793" cy="3600953"/>
+                    </a:xfrm>
+                    <a:prstGeom prst="rect">
+                      <a:avLst/>
+                    </a:prstGeom>
+                  </pic:spPr>
+                </pic:pic>
+              </a:graphicData>
+            </a:graphic>
+          </wp:inline>
+        </w:drawing>
+      </w:r>
+    </w:p>
+    <w:p>
+      <w:pPr>
+        <w:pStyle w:val="ListParagraph"/>
+        <w:ind w:left="360"/>
+        <w:jc w:val="both"/>
+        <w:rPr>
+          <w:rFonts w:asciiTheme="minorBidi" w:hAnsiTheme="minorBidi"/>
+          <w:b/>
+          <w:bCs/>
+          <w:sz w:val="24"/>
+          <w:szCs w:val="24"/>
+        </w:rPr>
+      </w:pPr>
+      <w:r>
+        <w:rPr>
+          <w:rFonts w:asciiTheme="minorBidi" w:hAnsiTheme="minorBidi"/>
+          <w:b/>
+          <w:bCs/>
+          <w:noProof/>
+          <w:sz w:val="24"/>
+          <w:szCs w:val="24"/>
+        </w:rPr>
+        <w:drawing>
+          <wp:inline distT="0" distB="0" distL="0" distR="0" wp14:anchorId="09B0EB54" wp14:editId="6340BC2C">
+            <wp:extent cx="2362530" cy="2505425"/>
+            <wp:effectExtent l="0" t="0" r="0" b="9525"/>
+            <wp:docPr id="17" name="Picture 17"/>
+            <wp:cNvGraphicFramePr>
+              <a:graphicFrameLocks xmlns:a="http://schemas.openxmlformats.org/drawingml/2006/main" noChangeAspect="1"/>
+            </wp:cNvGraphicFramePr>
+            <a:graphic xmlns:a="http://schemas.openxmlformats.org/drawingml/2006/main">
+              <a:graphicData uri="http://schemas.openxmlformats.org/drawingml/2006/picture">
+                <pic:pic xmlns:pic="http://schemas.openxmlformats.org/drawingml/2006/picture">
+                  <pic:nvPicPr>
+                    <pic:cNvPr id="17" name="Data Admin.PNG"/>
+                    <pic:cNvPicPr/>
+                  </pic:nvPicPr>
+                  <pic:blipFill>
+                    <a:blip r:embed="rId8">
+                      <a:extLst>
+                        <a:ext uri="{28A0092B-C50C-407E-A947-70E740481C1C}">
+                          <a14:useLocalDpi xmlns:a14="http://schemas.microsoft.com/office/drawing/2010/main" val="0"/>
+                        </a:ext>
+                      </a:extLst>
+                    </a:blip>
+                    <a:stretch>
+                      <a:fillRect/>
+                    </a:stretch>
+                  </pic:blipFill>
+                  <pic:spPr>
+                    <a:xfrm>
+                      <a:off x="0" y="0"/>
+                      <a:ext cx="2362530" cy="2505425"/>
+                    </a:xfrm>
+                    <a:prstGeom prst="rect">
+                      <a:avLst/>
+                    </a:prstGeom>
+                  </pic:spPr>
+                </pic:pic>
+              </a:graphicData>
+            </a:graphic>
+          </wp:inline>
+        </w:drawing>
+      </w:r>
+    </w:p>
+    <w:p>
+      <w:pPr>
+        <w:pStyle w:val="ListParagraph"/>
+        <w:ind w:left="360"/>
+        <w:jc w:val="both"/>
+        <w:rPr>
+          <w:rFonts w:asciiTheme="minorBidi" w:hAnsiTheme="minorBidi"/>
+          <w:b/>
+          <w:bCs/>
+          <w:sz w:val="24"/>
+          <w:szCs w:val="24"/>
+        </w:rPr>
+      </w:pPr>
+      <w:r>
+        <w:rPr>
+          <w:rFonts w:asciiTheme="minorBidi" w:hAnsiTheme="minorBidi"/>
+          <w:b/>
+          <w:bCs/>
+          <w:noProof/>
+          <w:sz w:val="24"/>
+          <w:szCs w:val="24"/>
+        </w:rPr>
+        <w:drawing>
+          <wp:inline distT="0" distB="0" distL="0" distR="0" wp14:anchorId="457FC8D6" wp14:editId="5248A650">
+            <wp:extent cx="2343477" cy="1971950"/>
+            <wp:effectExtent l="0" t="0" r="0" b="9525"/>
+            <wp:docPr id="18" name="Picture 18"/>
+            <wp:cNvGraphicFramePr>
+              <a:graphicFrameLocks xmlns:a="http://schemas.openxmlformats.org/drawingml/2006/main" noChangeAspect="1"/>
+            </wp:cNvGraphicFramePr>
+            <a:graphic xmlns:a="http://schemas.openxmlformats.org/drawingml/2006/main">
+              <a:graphicData uri="http://schemas.openxmlformats.org/drawingml/2006/picture">
+                <pic:pic xmlns:pic="http://schemas.openxmlformats.org/drawingml/2006/picture">
+                  <pic:nvPicPr>
+                    <pic:cNvPr id="18" name="File Download.PNG"/>
+                    <pic:cNvPicPr/>
+                  </pic:nvPicPr>
+                  <pic:blipFill>
+                    <a:blip r:embed="rId9">
+                      <a:extLst>
+                        <a:ext uri="{28A0092B-C50C-407E-A947-70E740481C1C}">
+                          <a14:useLocalDpi xmlns:a14="http://schemas.microsoft.com/office/drawing/2010/main" val="0"/>
+                        </a:ext>
+                      </a:extLst>
+                    </a:blip>
+                    <a:stretch>
+                      <a:fillRect/>
+                    </a:stretch>
+                  </pic:blipFill>
+                  <pic:spPr>
+                    <a:xfrm>
+                      <a:off x="0" y="0"/>
+                      <a:ext cx="2343477" cy="1971950"/>
+                    </a:xfrm>
+                    <a:prstGeom prst="rect">
+                      <a:avLst/>
+                    </a:prstGeom>
+                  </pic:spPr>
+                </pic:pic>
+              </a:graphicData>
+            </a:graphic>
+          </wp:inline>
+        </w:drawing>
+      </w:r>
+    </w:p>
+    <w:p>
+      <w:pPr>
+        <w:pStyle w:val="ListParagraph"/>
+        <w:ind w:left="360"/>
+        <w:jc w:val="both"/>
+        <w:rPr>
+          <w:rFonts w:asciiTheme="minorBidi" w:hAnsiTheme="minorBidi"/>
+          <w:b/>
+          <w:bCs/>
+          <w:sz w:val="24"/>
+          <w:szCs w:val="24"/>
+        </w:rPr>
+      </w:pPr>
+      <w:r>
+        <w:rPr>
+          <w:rFonts w:asciiTheme="minorBidi" w:hAnsiTheme="minorBidi"/>
+          <w:b/>
+          <w:bCs/>
+          <w:noProof/>
+          <w:sz w:val="24"/>
+          <w:szCs w:val="24"/>
+        </w:rPr>
+        <w:lastRenderedPageBreak/>
+        <w:drawing>
+          <wp:inline distT="0" distB="0" distL="0" distR="0" wp14:anchorId="48212C78" wp14:editId="3BB3D687">
+            <wp:extent cx="3372321" cy="3553321"/>
+            <wp:effectExtent l="0" t="0" r="0" b="9525"/>
+            <wp:docPr id="19" name="Picture 19"/>
+            <wp:cNvGraphicFramePr>
+              <a:graphicFrameLocks xmlns:a="http://schemas.openxmlformats.org/drawingml/2006/main" noChangeAspect="1"/>
+            </wp:cNvGraphicFramePr>
+            <a:graphic xmlns:a="http://schemas.openxmlformats.org/drawingml/2006/main">
+              <a:graphicData uri="http://schemas.openxmlformats.org/drawingml/2006/picture">
+                <pic:pic xmlns:pic="http://schemas.openxmlformats.org/drawingml/2006/picture">
+                  <pic:nvPicPr>
+                    <pic:cNvPr id="19" name="Galeri Kegiatan.PNG"/>
+                    <pic:cNvPicPr/>
+                  </pic:nvPicPr>
+                  <pic:blipFill>
+                    <a:blip r:embed="rId10">
+                      <a:extLst>
+                        <a:ext uri="{28A0092B-C50C-407E-A947-70E740481C1C}">
+                          <a14:useLocalDpi xmlns:a14="http://schemas.microsoft.com/office/drawing/2010/main" val="0"/>
+                        </a:ext>
+                      </a:extLst>
+                    </a:blip>
+                    <a:stretch>
+                      <a:fillRect/>
+                    </a:stretch>
+                  </pic:blipFill>
+                  <pic:spPr>
+                    <a:xfrm>
+                      <a:off x="0" y="0"/>
+                      <a:ext cx="3372321" cy="3553321"/>
+                    </a:xfrm>
+                    <a:prstGeom prst="rect">
+                      <a:avLst/>
+                    </a:prstGeom>
+                  </pic:spPr>
+                </pic:pic>
+              </a:graphicData>
+            </a:graphic>
+          </wp:inline>
+        </w:drawing>
+      </w:r>
+    </w:p>
+    <w:p>
+      <w:pPr>
+        <w:pStyle w:val="ListParagraph"/>
+        <w:ind w:left="360"/>
+        <w:jc w:val="both"/>
+        <w:rPr>
+          <w:rFonts w:asciiTheme="minorBidi" w:hAnsiTheme="minorBidi"/>
+          <w:b/>
+          <w:bCs/>
+          <w:sz w:val="24"/>
+          <w:szCs w:val="24"/>
+        </w:rPr>
+      </w:pPr>
+      <w:r>
+        <w:rPr>
+          <w:rFonts w:asciiTheme="minorBidi" w:hAnsiTheme="minorBidi"/>
+          <w:b/>
+          <w:bCs/>
+          <w:noProof/>
+          <w:sz w:val="24"/>
+          <w:szCs w:val="24"/>
+        </w:rPr>
+        <w:drawing>
+          <wp:inline distT="0" distB="0" distL="0" distR="0" wp14:anchorId="7D39D833" wp14:editId="2F281098">
+            <wp:extent cx="2295845" cy="3543795"/>
+            <wp:effectExtent l="0" t="0" r="0" b="0"/>
+            <wp:docPr id="20" name="Picture 20"/>
+            <wp:cNvGraphicFramePr>
+              <a:graphicFrameLocks xmlns:a="http://schemas.openxmlformats.org/drawingml/2006/main" noChangeAspect="1"/>
+            </wp:cNvGraphicFramePr>
+            <a:graphic xmlns:a="http://schemas.openxmlformats.org/drawingml/2006/main">
+              <a:graphicData uri="http://schemas.openxmlformats.org/drawingml/2006/picture">
+                <pic:pic xmlns:pic="http://schemas.openxmlformats.org/drawingml/2006/picture">
+                  <pic:nvPicPr>
+                    <pic:cNvPr id="20" name="Konten Profil.PNG"/>
+                    <pic:cNvPicPr/>
+                  </pic:nvPicPr>
+                  <pic:blipFill>
+                    <a:blip r:embed="rId11">
+                      <a:extLst>
+                        <a:ext uri="{28A0092B-C50C-407E-A947-70E740481C1C}">
+                          <a14:useLocalDpi xmlns:a14="http://schemas.microsoft.com/office/drawing/2010/main" val="0"/>
+                        </a:ext>
+                      </a:extLst>
+                    </a:blip>
+                    <a:stretch>
+                      <a:fillRect/>
+                    </a:stretch>
+                  </pic:blipFill>
+                  <pic:spPr>
+                    <a:xfrm>
+                      <a:off x="0" y="0"/>
+                      <a:ext cx="2295845" cy="3543795"/>
+                    </a:xfrm>
+                    <a:prstGeom prst="rect">
+                      <a:avLst/>
+                    </a:prstGeom>
+                  </pic:spPr>
+                </pic:pic>
+              </a:graphicData>
+            </a:graphic>
+          </wp:inline>
+        </w:drawing>
+      </w:r>
+    </w:p>
+    <w:p>
+      <w:pPr>
+        <w:pStyle w:val="ListParagraph"/>
+        <w:ind w:left="360"/>
+        <w:jc w:val="both"/>
+        <w:rPr>
+          <w:rFonts w:asciiTheme="minorBidi" w:hAnsiTheme="minorBidi"/>
+          <w:b/>
+          <w:bCs/>
+          <w:sz w:val="24"/>
+          <w:szCs w:val="24"/>
+        </w:rPr>
+      </w:pPr>
+      <w:r>
+        <w:rPr>
+          <w:rFonts w:asciiTheme="minorBidi" w:hAnsiTheme="minorBidi"/>
+          <w:b/>
+          <w:bCs/>
+          <w:noProof/>
+          <w:sz w:val="24"/>
+          <w:szCs w:val="24"/>
+        </w:rPr>
+        <w:lastRenderedPageBreak/>
+        <w:drawing>
+          <wp:inline distT="0" distB="0" distL="0" distR="0" wp14:anchorId="2F1158A2" wp14:editId="47820848">
+            <wp:extent cx="5943600" cy="2700655"/>
+            <wp:effectExtent l="0" t="0" r="0" b="4445"/>
+            <wp:docPr id="21" name="Picture 21"/>
+            <wp:cNvGraphicFramePr>
+              <a:graphicFrameLocks xmlns:a="http://schemas.openxmlformats.org/drawingml/2006/main" noChangeAspect="1"/>
+            </wp:cNvGraphicFramePr>
+            <a:graphic xmlns:a="http://schemas.openxmlformats.org/drawingml/2006/main">
+              <a:graphicData uri="http://schemas.openxmlformats.org/drawingml/2006/picture">
+                <pic:pic xmlns:pic="http://schemas.openxmlformats.org/drawingml/2006/picture">
+                  <pic:nvPicPr>
+                    <pic:cNvPr id="21" name="Modul.PNG"/>
+                    <pic:cNvPicPr/>
+                  </pic:nvPicPr>
+                  <pic:blipFill>
+                    <a:blip r:embed="rId12">
+                      <a:extLst>
+                        <a:ext uri="{28A0092B-C50C-407E-A947-70E740481C1C}">
+                          <a14:useLocalDpi xmlns:a14="http://schemas.microsoft.com/office/drawing/2010/main" val="0"/>
+                        </a:ext>
+                      </a:extLst>
+                    </a:blip>
+                    <a:stretch>
+                      <a:fillRect/>
+                    </a:stretch>
+                  </pic:blipFill>
+                  <pic:spPr>
+                    <a:xfrm>
+                      <a:off x="0" y="0"/>
+                      <a:ext cx="5943600" cy="2700655"/>
+                    </a:xfrm>
+                    <a:prstGeom prst="rect">
+                      <a:avLst/>
+                    </a:prstGeom>
+                  </pic:spPr>
+                </pic:pic>
+              </a:graphicData>
+            </a:graphic>
+          </wp:inline>
+        </w:drawing>
+      </w:r>
+    </w:p>
+    <w:p>
+      <w:pPr>
+        <w:pStyle w:val="ListParagraph"/>
+        <w:ind w:left="360"/>
+        <w:jc w:val="both"/>
+        <w:rPr>
+          <w:rFonts w:asciiTheme="minorBidi" w:hAnsiTheme="minorBidi"/>
+          <w:b/>
+          <w:bCs/>
+          <w:sz w:val="24"/>
+          <w:szCs w:val="24"/>
+        </w:rPr>
+      </w:pPr>
+      <w:r>
+        <w:rPr>
+          <w:rFonts w:asciiTheme="minorBidi" w:hAnsiTheme="minorBidi"/>
+          <w:b/>
+          <w:bCs/>
+          <w:noProof/>
+          <w:sz w:val="24"/>
+          <w:szCs w:val="24"/>
+        </w:rPr>
+        <w:drawing>
+          <wp:inline distT="0" distB="0" distL="0" distR="0" wp14:anchorId="62848C4B" wp14:editId="120706CB">
+            <wp:extent cx="1781424" cy="2219635"/>
+            <wp:effectExtent l="0" t="0" r="9525" b="9525"/>
+            <wp:docPr id="22" name="Picture 22"/>
+            <wp:cNvGraphicFramePr>
+              <a:graphicFrameLocks xmlns:a="http://schemas.openxmlformats.org/drawingml/2006/main" noChangeAspect="1"/>
+            </wp:cNvGraphicFramePr>
+            <a:graphic xmlns:a="http://schemas.openxmlformats.org/drawingml/2006/main">
+              <a:graphicData uri="http://schemas.openxmlformats.org/drawingml/2006/picture">
+                <pic:pic xmlns:pic="http://schemas.openxmlformats.org/drawingml/2006/picture">
+                  <pic:nvPicPr>
+                    <pic:cNvPr id="22" name="Page.PNG"/>
+                    <pic:cNvPicPr/>
+                  </pic:nvPicPr>
+                  <pic:blipFill>
+                    <a:blip r:embed="rId13">
+                      <a:extLst>
+                        <a:ext uri="{28A0092B-C50C-407E-A947-70E740481C1C}">
+                          <a14:useLocalDpi xmlns:a14="http://schemas.microsoft.com/office/drawing/2010/main" val="0"/>
+                        </a:ext>
+                      </a:extLst>
+                    </a:blip>
+                    <a:stretch>
+                      <a:fillRect/>
+                    </a:stretch>
+                  </pic:blipFill>
+                  <pic:spPr>
+                    <a:xfrm>
+                      <a:off x="0" y="0"/>
+                      <a:ext cx="1781424" cy="2219635"/>
+                    </a:xfrm>
+                    <a:prstGeom prst="rect">
+                      <a:avLst/>
+                    </a:prstGeom>
+                  </pic:spPr>
+                </pic:pic>
+              </a:graphicData>
+            </a:graphic>
+          </wp:inline>
+        </w:drawing>
+      </w:r>
+    </w:p>
+    <w:p>
+      <w:pPr>
+        <w:pStyle w:val="ListParagraph"/>
+        <w:ind w:left="360"/>
+        <w:jc w:val="both"/>
+        <w:rPr>
+          <w:rFonts w:asciiTheme="minorBidi" w:hAnsiTheme="minorBidi"/>
+          <w:b/>
+          <w:bCs/>
+          <w:sz w:val="24"/>
+          <w:szCs w:val="24"/>
+        </w:rPr>
+      </w:pPr>
+      <w:r>
+        <w:rPr>
+          <w:rFonts w:asciiTheme="minorBidi" w:hAnsiTheme="minorBidi"/>
+          <w:b/>
+          <w:bCs/>
+          <w:noProof/>
+          <w:sz w:val="24"/>
+          <w:szCs w:val="24"/>
+        </w:rPr>
+        <w:lastRenderedPageBreak/>
+        <w:drawing>
+          <wp:inline distT="0" distB="0" distL="0" distR="0" wp14:anchorId="329C62A7" wp14:editId="34817065">
+            <wp:extent cx="2305372" cy="3543795"/>
+            <wp:effectExtent l="0" t="0" r="0" b="0"/>
+            <wp:docPr id="23" name="Picture 23"/>
+            <wp:cNvGraphicFramePr>
+              <a:graphicFrameLocks xmlns:a="http://schemas.openxmlformats.org/drawingml/2006/main" noChangeAspect="1"/>
+            </wp:cNvGraphicFramePr>
+            <a:graphic xmlns:a="http://schemas.openxmlformats.org/drawingml/2006/main">
+              <a:graphicData uri="http://schemas.openxmlformats.org/drawingml/2006/picture">
+                <pic:pic xmlns:pic="http://schemas.openxmlformats.org/drawingml/2006/picture">
+                  <pic:nvPicPr>
+                    <pic:cNvPr id="23" name="Pengumuman.PNG"/>
+                    <pic:cNvPicPr/>
+                  </pic:nvPicPr>
+                  <pic:blipFill>
+                    <a:blip r:embed="rId14">
+                      <a:extLst>
+                        <a:ext uri="{28A0092B-C50C-407E-A947-70E740481C1C}">
+                          <a14:useLocalDpi xmlns:a14="http://schemas.microsoft.com/office/drawing/2010/main" val="0"/>
+                        </a:ext>
+                      </a:extLst>
+                    </a:blip>
+                    <a:stretch>
+                      <a:fillRect/>
+                    </a:stretch>
+                  </pic:blipFill>
+                  <pic:spPr>
+                    <a:xfrm>
+                      <a:off x="0" y="0"/>
+                      <a:ext cx="2305372" cy="3543795"/>
+                    </a:xfrm>
+                    <a:prstGeom prst="rect">
+                      <a:avLst/>
+                    </a:prstGeom>
+                  </pic:spPr>
+                </pic:pic>
+              </a:graphicData>
+            </a:graphic>
+          </wp:inline>
+        </w:drawing>
+      </w:r>
+    </w:p>
+    <w:p>
+      <w:pPr>
+        <w:pStyle w:val="ListParagraph"/>
+        <w:ind w:left="360"/>
+        <w:jc w:val="both"/>
+        <w:rPr>
+          <w:rFonts w:asciiTheme="minorBidi" w:hAnsiTheme="minorBidi"/>
+          <w:b/>
+          <w:bCs/>
+          <w:sz w:val="24"/>
+          <w:szCs w:val="24"/>
+        </w:rPr>
+      </w:pPr>
+      <w:r>
+        <w:rPr>
+          <w:rFonts w:asciiTheme="minorBidi" w:hAnsiTheme="minorBidi"/>
+          <w:b/>
+          <w:bCs/>
+          <w:noProof/>
+          <w:sz w:val="24"/>
+          <w:szCs w:val="24"/>
+        </w:rPr>
+        <w:drawing>
+          <wp:inline distT="0" distB="0" distL="0" distR="0" wp14:anchorId="64C1905B" wp14:editId="70CBDFB4">
+            <wp:extent cx="1991003" cy="3553321"/>
+            <wp:effectExtent l="0" t="0" r="9525" b="9525"/>
+            <wp:docPr id="24" name="Picture 24"/>
+            <wp:cNvGraphicFramePr>
+              <a:graphicFrameLocks xmlns:a="http://schemas.openxmlformats.org/drawingml/2006/main" noChangeAspect="1"/>
+            </wp:cNvGraphicFramePr>
+            <a:graphic xmlns:a="http://schemas.openxmlformats.org/drawingml/2006/main">
+              <a:graphicData uri="http://schemas.openxmlformats.org/drawingml/2006/picture">
+                <pic:pic xmlns:pic="http://schemas.openxmlformats.org/drawingml/2006/picture">
+                  <pic:nvPicPr>
+                    <pic:cNvPr id="24" name="Prestasi.PNG"/>
+                    <pic:cNvPicPr/>
+                  </pic:nvPicPr>
+                  <pic:blipFill>
+                    <a:blip r:embed="rId15">
+                      <a:extLst>
+                        <a:ext uri="{28A0092B-C50C-407E-A947-70E740481C1C}">
+                          <a14:useLocalDpi xmlns:a14="http://schemas.microsoft.com/office/drawing/2010/main" val="0"/>
+                        </a:ext>
+                      </a:extLst>
+                    </a:blip>
+                    <a:stretch>
+                      <a:fillRect/>
+                    </a:stretch>
+                  </pic:blipFill>
+                  <pic:spPr>
+                    <a:xfrm>
+                      <a:off x="0" y="0"/>
+                      <a:ext cx="1991003" cy="3553321"/>
+                    </a:xfrm>
+                    <a:prstGeom prst="rect">
+                      <a:avLst/>
+                    </a:prstGeom>
+                  </pic:spPr>
+                </pic:pic>
+              </a:graphicData>
+            </a:graphic>
+          </wp:inline>
+        </w:drawing>
+      </w:r>
+    </w:p>
+    <w:p>
+      <w:pPr>
+        <w:pStyle w:val="ListParagraph"/>
+        <w:ind w:left="360"/>
+        <w:jc w:val="both"/>
+        <w:rPr>
+          <w:rFonts w:asciiTheme="minorBidi" w:hAnsiTheme="minorBidi"/>
+          <w:b/>
+          <w:bCs/>
+          <w:sz w:val="24"/>
+          <w:szCs w:val="24"/>
+        </w:rPr>
+      </w:pPr>
+      <w:r>
+        <w:rPr>
+          <w:rFonts w:asciiTheme="minorBidi" w:hAnsiTheme="minorBidi"/>
+          <w:b/>
+          <w:bCs/>
+          <w:noProof/>
+          <w:sz w:val="24"/>
+          <w:szCs w:val="24"/>
+        </w:rPr>
+        <w:lastRenderedPageBreak/>
+        <w:drawing>
+          <wp:inline distT="0" distB="0" distL="0" distR="0" wp14:anchorId="5851E4C4" wp14:editId="58C20E17">
+            <wp:extent cx="2124371" cy="1724266"/>
+            <wp:effectExtent l="0" t="0" r="0" b="9525"/>
+            <wp:docPr id="25" name="Picture 25"/>
+            <wp:cNvGraphicFramePr>
+              <a:graphicFrameLocks xmlns:a="http://schemas.openxmlformats.org/drawingml/2006/main" noChangeAspect="1"/>
+            </wp:cNvGraphicFramePr>
+            <a:graphic xmlns:a="http://schemas.openxmlformats.org/drawingml/2006/main">
+              <a:graphicData uri="http://schemas.openxmlformats.org/drawingml/2006/picture">
+                <pic:pic xmlns:pic="http://schemas.openxmlformats.org/drawingml/2006/picture">
+                  <pic:nvPicPr>
+                    <pic:cNvPr id="25" name="Sitemap.PNG"/>
+                    <pic:cNvPicPr/>
+                  </pic:nvPicPr>
+                  <pic:blipFill>
+                    <a:blip r:embed="rId16">
+                      <a:extLst>
+                        <a:ext uri="{28A0092B-C50C-407E-A947-70E740481C1C}">
+                          <a14:useLocalDpi xmlns:a14="http://schemas.microsoft.com/office/drawing/2010/main" val="0"/>
+                        </a:ext>
+                      </a:extLst>
+                    </a:blip>
+                    <a:stretch>
+                      <a:fillRect/>
+                    </a:stretch>
+                  </pic:blipFill>
+                  <pic:spPr>
+                    <a:xfrm>
+                      <a:off x="0" y="0"/>
+                      <a:ext cx="2124371" cy="1724266"/>
+                    </a:xfrm>
+                    <a:prstGeom prst="rect">
+                      <a:avLst/>
+                    </a:prstGeom>
+                  </pic:spPr>
+                </pic:pic>
+              </a:graphicData>
+            </a:graphic>
+          </wp:inline>
+        </w:drawing>
+      </w:r>
+    </w:p>
+    <w:p>
+      <w:pPr>
+        <w:pStyle w:val="ListParagraph"/>
+        <w:ind w:left="360"/>
+        <w:jc w:val="both"/>
+        <w:rPr>
+          <w:rFonts w:asciiTheme="minorBidi" w:hAnsiTheme="minorBidi"/>
+          <w:b/>
+          <w:bCs/>
+          <w:sz w:val="24"/>
+          <w:szCs w:val="24"/>
+        </w:rPr>
+      </w:pPr>
+      <w:r>
+        <w:rPr>
+          <w:rFonts w:asciiTheme="minorBidi" w:hAnsiTheme="minorBidi"/>
+          <w:b/>
+          <w:bCs/>
+          <w:noProof/>
+          <w:sz w:val="24"/>
+          <w:szCs w:val="24"/>
+        </w:rPr>
+        <w:drawing>
+          <wp:inline distT="0" distB="0" distL="0" distR="0" wp14:anchorId="27A36EDC" wp14:editId="43E0B3FB">
+            <wp:extent cx="2048161" cy="2267266"/>
+            <wp:effectExtent l="0" t="0" r="9525" b="0"/>
+            <wp:docPr id="26" name="Picture 26"/>
+            <wp:cNvGraphicFramePr>
+              <a:graphicFrameLocks xmlns:a="http://schemas.openxmlformats.org/drawingml/2006/main" noChangeAspect="1"/>
+            </wp:cNvGraphicFramePr>
+            <a:graphic xmlns:a="http://schemas.openxmlformats.org/drawingml/2006/main">
+              <a:graphicData uri="http://schemas.openxmlformats.org/drawingml/2006/picture">
+                <pic:pic xmlns:pic="http://schemas.openxmlformats.org/drawingml/2006/picture">
+                  <pic:nvPicPr>
+                    <pic:cNvPr id="26" name="Slider.PNG"/>
+                    <pic:cNvPicPr/>
+                  </pic:nvPicPr>
+                  <pic:blipFill>
+                    <a:blip r:embed="rId17">
+                      <a:extLst>
+                        <a:ext uri="{28A0092B-C50C-407E-A947-70E740481C1C}">
+                          <a14:useLocalDpi xmlns:a14="http://schemas.microsoft.com/office/drawing/2010/main" val="0"/>
+                        </a:ext>
+                      </a:extLst>
+                    </a:blip>
+                    <a:stretch>
+                      <a:fillRect/>
+                    </a:stretch>
+                  </pic:blipFill>
+                  <pic:spPr>
+                    <a:xfrm>
+                      <a:off x="0" y="0"/>
+                      <a:ext cx="2048161" cy="2267266"/>
+                    </a:xfrm>
+                    <a:prstGeom prst="rect">
+                      <a:avLst/>
+                    </a:prstGeom>
+                  </pic:spPr>
+                </pic:pic>
+              </a:graphicData>
+            </a:graphic>
+          </wp:inline>
+        </w:drawing>
+      </w:r>
+    </w:p>
+    <w:p>
+      <w:pPr>
+        <w:pStyle w:val="ListParagraph"/>
+        <w:ind w:left="360"/>
+        <w:jc w:val="both"/>
+        <w:rPr>
+          <w:rFonts w:asciiTheme="minorBidi" w:hAnsiTheme="minorBidi"/>
+          <w:b/>
+          <w:bCs/>
+          <w:sz w:val="24"/>
+          <w:szCs w:val="24"/>
+        </w:rPr>
+      </w:pPr>
+      <w:r>
+        <w:rPr>
+          <w:rFonts w:asciiTheme="minorBidi" w:hAnsiTheme="minorBidi"/>
+          <w:b/>
+          <w:bCs/>
+          <w:noProof/>
+          <w:sz w:val="24"/>
+          <w:szCs w:val="24"/>
+        </w:rPr>
+        <w:drawing>
+          <wp:inline distT="0" distB="0" distL="0" distR="0" wp14:anchorId="1E6577A8" wp14:editId="35AC28D8">
+            <wp:extent cx="2305372" cy="914528"/>
+            <wp:effectExtent l="0" t="0" r="0" b="0"/>
+            <wp:docPr id="27" name="Picture 27"/>
+            <wp:cNvGraphicFramePr>
+              <a:graphicFrameLocks xmlns:a="http://schemas.openxmlformats.org/drawingml/2006/main" noChangeAspect="1"/>
+            </wp:cNvGraphicFramePr>
+            <a:graphic xmlns:a="http://schemas.openxmlformats.org/drawingml/2006/main">
+              <a:graphicData uri="http://schemas.openxmlformats.org/drawingml/2006/picture">
+                <pic:pic xmlns:pic="http://schemas.openxmlformats.org/drawingml/2006/picture">
+                  <pic:nvPicPr>
+                    <pic:cNvPr id="27" name="Sub Sitemap.PNG"/>
+                    <pic:cNvPicPr/>
+                  </pic:nvPicPr>
+                  <pic:blipFill>
+                    <a:blip r:embed="rId18">
+                      <a:extLst>
+                        <a:ext uri="{28A0092B-C50C-407E-A947-70E740481C1C}">
+                          <a14:useLocalDpi xmlns:a14="http://schemas.microsoft.com/office/drawing/2010/main" val="0"/>
+                        </a:ext>
+                      </a:extLst>
+                    </a:blip>
+                    <a:stretch>
+                      <a:fillRect/>
+                    </a:stretch>
+                  </pic:blipFill>
+                  <pic:spPr>
+                    <a:xfrm>
+                      <a:off x="0" y="0"/>
+                      <a:ext cx="2305372" cy="914528"/>
+                    </a:xfrm>
+                    <a:prstGeom prst="rect">
+                      <a:avLst/>
+                    </a:prstGeom>
+                  </pic:spPr>
+                </pic:pic>
+              </a:graphicData>
+            </a:graphic>
+          </wp:inline>
+        </w:drawing>
       </w:r>
     </w:p>
     <w:p>

</xml_diff>